<commit_message>
added assert.sh, compress_sort_and_index_picard.sh, and generate_mmPCR_reference_genome.sh
</commit_message>
<xml_diff>
--- a/paper_diary.docx
+++ b/paper_diary.docx
@@ -180,8 +180,91 @@
     </w:p>
     <w:p/>
     <w:p>
+      <w:r>
+        <w:t>11/25/14</w:t>
+      </w:r>
+    </w:p>
+    <w:p/>
+    <w:p>
+      <w:pPr>
+        <w:pStyle w:val="Heading2"/>
+      </w:pPr>
+      <w:proofErr w:type="gramStart"/>
+      <w:r>
+        <w:t>So-</w:t>
+      </w:r>
+      <w:proofErr w:type="spellStart"/>
+      <w:r>
+        <w:t>Youn</w:t>
+      </w:r>
+      <w:proofErr w:type="spellEnd"/>
+      <w:r>
+        <w:t xml:space="preserve"> Shin, Nicole </w:t>
+      </w:r>
+      <w:proofErr w:type="spellStart"/>
+      <w:r>
+        <w:t>Sorano</w:t>
+      </w:r>
+      <w:proofErr w:type="spellEnd"/>
+      <w:r>
+        <w:t xml:space="preserve">, </w:t>
+      </w:r>
+      <w:proofErr w:type="spellStart"/>
+      <w:r>
+        <w:t>MuTHER</w:t>
+      </w:r>
+      <w:proofErr w:type="spellEnd"/>
+      <w:r>
+        <w:t xml:space="preserve"> consortium.</w:t>
+      </w:r>
+      <w:proofErr w:type="gramEnd"/>
+      <w:r>
+        <w:t xml:space="preserve"> (2014).</w:t>
+      </w:r>
       <w:bookmarkStart w:id="0" w:name="_GoBack"/>
       <w:bookmarkEnd w:id="0"/>
+      <w:r>
+        <w:t xml:space="preserve"> An atlas of genetic influences on human blood metabolites </w:t>
+      </w:r>
+    </w:p>
+    <w:p/>
+    <w:p>
+      <w:r>
+        <w:t xml:space="preserve">Summary: </w:t>
+      </w:r>
+      <w:r>
+        <w:t xml:space="preserve">Found statistically significant association between 145 </w:t>
+      </w:r>
+      <w:proofErr w:type="spellStart"/>
+      <w:r>
+        <w:t>motabolic</w:t>
+      </w:r>
+      <w:proofErr w:type="spellEnd"/>
+      <w:r>
+        <w:t xml:space="preserve"> loci and 400+ metabolites in human blood using a large cohort of 7824 individual. </w:t>
+      </w:r>
+    </w:p>
+    <w:p/>
+    <w:p>
+      <w:r>
+        <w:t xml:space="preserve">Relevance: </w:t>
+      </w:r>
+    </w:p>
+    <w:p>
+      <w:pPr>
+        <w:pStyle w:val="ListBullet"/>
+      </w:pPr>
+      <w:r>
+        <w:t xml:space="preserve">They used a Gaussian Graphical Model (GGM) based on metabolites partial correlation to reconstruct metabolic pathway. Can I do the same using </w:t>
+      </w:r>
+      <w:proofErr w:type="spellStart"/>
+      <w:r>
+        <w:t>RNAseq</w:t>
+      </w:r>
+      <w:proofErr w:type="spellEnd"/>
+      <w:r>
+        <w:t xml:space="preserve"> data? </w:t>
+      </w:r>
     </w:p>
     <w:sectPr>
       <w:pgSz w:w="12240" w:h="15840"/>
@@ -191,6 +274,35 @@
     </w:sectPr>
   </w:body>
 </w:document>
+</file>
+
+<file path=word/numbering.xml><?xml version="1.0" encoding="utf-8"?>
+<w:numbering xmlns:wpc="http://schemas.microsoft.com/office/word/2010/wordprocessingCanvas" xmlns:mo="http://schemas.microsoft.com/office/mac/office/2008/main" xmlns:mc="http://schemas.openxmlformats.org/markup-compatibility/2006" xmlns:mv="urn:schemas-microsoft-com:mac:vml" xmlns:o="urn:schemas-microsoft-com:office:office" xmlns:r="http://schemas.openxmlformats.org/officeDocument/2006/relationships" xmlns:m="http://schemas.openxmlformats.org/officeDocument/2006/math" xmlns:v="urn:schemas-microsoft-com:vml" xmlns:wp14="http://schemas.microsoft.com/office/word/2010/wordprocessingDrawing" xmlns:wp="http://schemas.openxmlformats.org/drawingml/2006/wordprocessingDrawing" xmlns:w10="urn:schemas-microsoft-com:office:word" xmlns:w="http://schemas.openxmlformats.org/wordprocessingml/2006/main" xmlns:w14="http://schemas.microsoft.com/office/word/2010/wordml" xmlns:wpg="http://schemas.microsoft.com/office/word/2010/wordprocessingGroup" xmlns:wpi="http://schemas.microsoft.com/office/word/2010/wordprocessingInk" xmlns:wne="http://schemas.microsoft.com/office/word/2006/wordml" xmlns:wps="http://schemas.microsoft.com/office/word/2010/wordprocessingShape" mc:Ignorable="w14 wp14">
+  <w:abstractNum w:abstractNumId="0">
+    <w:nsid w:val="FFFFFF89"/>
+    <w:multiLevelType w:val="singleLevel"/>
+    <w:tmpl w:val="F61C3242"/>
+    <w:lvl w:ilvl="0">
+      <w:start w:val="1"/>
+      <w:numFmt w:val="bullet"/>
+      <w:pStyle w:val="ListBullet"/>
+      <w:lvlText w:val=""/>
+      <w:lvlJc w:val="left"/>
+      <w:pPr>
+        <w:tabs>
+          <w:tab w:val="num" w:pos="360"/>
+        </w:tabs>
+        <w:ind w:left="360" w:hanging="360"/>
+      </w:pPr>
+      <w:rPr>
+        <w:rFonts w:ascii="Symbol" w:hAnsi="Symbol" w:hint="default"/>
+      </w:rPr>
+    </w:lvl>
+  </w:abstractNum>
+  <w:num w:numId="1">
+    <w:abstractNumId w:val="0"/>
+  </w:num>
+</w:numbering>
 </file>
 
 <file path=word/styles.xml><?xml version="1.0" encoding="utf-8"?>
@@ -506,6 +618,19 @@
       <w:sz w:val="32"/>
       <w:szCs w:val="32"/>
     </w:rPr>
+  </w:style>
+  <w:style w:type="paragraph" w:styleId="ListBullet">
+    <w:name w:val="List Bullet"/>
+    <w:basedOn w:val="Normal"/>
+    <w:uiPriority w:val="99"/>
+    <w:unhideWhenUsed/>
+    <w:rsid w:val="0060019C"/>
+    <w:pPr>
+      <w:numPr>
+        <w:numId w:val="1"/>
+      </w:numPr>
+      <w:contextualSpacing/>
+    </w:pPr>
   </w:style>
 </w:styles>
 </file>
@@ -823,6 +948,19 @@
       <w:sz w:val="32"/>
       <w:szCs w:val="32"/>
     </w:rPr>
+  </w:style>
+  <w:style w:type="paragraph" w:styleId="ListBullet">
+    <w:name w:val="List Bullet"/>
+    <w:basedOn w:val="Normal"/>
+    <w:uiPriority w:val="99"/>
+    <w:unhideWhenUsed/>
+    <w:rsid w:val="0060019C"/>
+    <w:pPr>
+      <w:numPr>
+        <w:numId w:val="1"/>
+      </w:numPr>
+      <w:contextualSpacing/>
+    </w:pPr>
   </w:style>
 </w:styles>
 </file>

</xml_diff>